<commit_message>
changed docs and test
</commit_message>
<xml_diff>
--- a/doc/LAPORAN TUGAS KECIL 1.docx
+++ b/doc/LAPORAN TUGAS KECIL 1.docx
@@ -27055,26 +27055,26 @@
         </w:rPr>
         <w:lastRenderedPageBreak/>
         <w:drawing>
-          <wp:anchor distT="0" distB="0" distL="114300" distR="114300" simplePos="0" relativeHeight="251664384" behindDoc="0" locked="0" layoutInCell="1" allowOverlap="1" wp14:anchorId="4167D9D1" wp14:editId="70EF48FF">
+          <wp:anchor distT="0" distB="0" distL="114300" distR="114300" simplePos="0" relativeHeight="251697152" behindDoc="0" locked="0" layoutInCell="1" allowOverlap="1" wp14:anchorId="2CCB2154" wp14:editId="7FBCC495">
             <wp:simplePos x="0" y="0"/>
             <wp:positionH relativeFrom="margin">
               <wp:align>right</wp:align>
             </wp:positionH>
             <wp:positionV relativeFrom="paragraph">
-              <wp:posOffset>283029</wp:posOffset>
+              <wp:posOffset>279400</wp:posOffset>
             </wp:positionV>
-            <wp:extent cx="5731510" cy="4148455"/>
-            <wp:effectExtent l="0" t="0" r="2540" b="4445"/>
+            <wp:extent cx="5731510" cy="3959225"/>
+            <wp:effectExtent l="0" t="0" r="2540" b="3175"/>
             <wp:wrapTight wrapText="bothSides">
               <wp:wrapPolygon edited="0">
                 <wp:start x="0" y="0"/>
-                <wp:lineTo x="0" y="21524"/>
-                <wp:lineTo x="21538" y="21524"/>
+                <wp:lineTo x="0" y="21513"/>
+                <wp:lineTo x="21538" y="21513"/>
                 <wp:lineTo x="21538" y="0"/>
                 <wp:lineTo x="0" y="0"/>
               </wp:wrapPolygon>
             </wp:wrapTight>
-            <wp:docPr id="190705140" name="Picture 1"/>
+            <wp:docPr id="735791635" name="Picture 1"/>
             <wp:cNvGraphicFramePr>
               <a:graphicFrameLocks xmlns:a="http://schemas.openxmlformats.org/drawingml/2006/main" noChangeAspect="1"/>
             </wp:cNvGraphicFramePr>
@@ -27082,7 +27082,7 @@
               <a:graphicData uri="http://schemas.openxmlformats.org/drawingml/2006/picture">
                 <pic:pic xmlns:pic="http://schemas.openxmlformats.org/drawingml/2006/picture">
                   <pic:nvPicPr>
-                    <pic:cNvPr id="190705140" name=""/>
+                    <pic:cNvPr id="735791635" name=""/>
                     <pic:cNvPicPr/>
                   </pic:nvPicPr>
                   <pic:blipFill>
@@ -27094,7 +27094,7 @@
                   <pic:spPr>
                     <a:xfrm>
                       <a:off x="0" y="0"/>
-                      <a:ext cx="5731510" cy="4148455"/>
+                      <a:ext cx="5731510" cy="3959225"/>
                     </a:xfrm>
                     <a:prstGeom prst="rect">
                       <a:avLst/>
@@ -27133,15 +27133,6 @@
           <w:lang w:val="en-US"/>
         </w:rPr>
       </w:pPr>
-      <w:r>
-        <w:rPr>
-          <w:rFonts w:ascii="Times New Roman" w:hAnsi="Times New Roman" w:cs="Times New Roman"/>
-          <w:sz w:val="24"/>
-          <w:szCs w:val="24"/>
-          <w:lang w:val="en-US"/>
-        </w:rPr>
-        <w:t>Output</w:t>
-      </w:r>
     </w:p>
     <w:p>
       <w:pPr>
@@ -27156,29 +27147,50 @@
       </w:pPr>
       <w:r>
         <w:rPr>
+          <w:rFonts w:ascii="Times New Roman" w:hAnsi="Times New Roman" w:cs="Times New Roman"/>
+          <w:sz w:val="24"/>
+          <w:szCs w:val="24"/>
+          <w:lang w:val="en-US"/>
+        </w:rPr>
+        <w:t>Output</w:t>
+      </w:r>
+    </w:p>
+    <w:p>
+      <w:pPr>
+        <w:pStyle w:val="ListParagraph"/>
+        <w:spacing w:line="276" w:lineRule="auto"/>
+        <w:rPr>
+          <w:rFonts w:ascii="Times New Roman" w:hAnsi="Times New Roman" w:cs="Times New Roman"/>
+          <w:sz w:val="24"/>
+          <w:szCs w:val="24"/>
+          <w:lang w:val="en-US"/>
+        </w:rPr>
+      </w:pPr>
+      <w:r>
+        <w:rPr>
           <w:noProof/>
         </w:rPr>
         <w:drawing>
-          <wp:anchor distT="0" distB="0" distL="114300" distR="114300" simplePos="0" relativeHeight="251666432" behindDoc="0" locked="0" layoutInCell="1" allowOverlap="1" wp14:anchorId="227159A7" wp14:editId="6C5AADF3">
+          <wp:anchor distT="0" distB="0" distL="114300" distR="114300" simplePos="0" relativeHeight="251699200" behindDoc="0" locked="0" layoutInCell="1" allowOverlap="1" wp14:anchorId="082AF6B5" wp14:editId="4FF6ACD4">
             <wp:simplePos x="0" y="0"/>
             <wp:positionH relativeFrom="margin">
-              <wp:posOffset>-635</wp:posOffset>
+              <wp:align>left</wp:align>
             </wp:positionH>
             <wp:positionV relativeFrom="paragraph">
-              <wp:posOffset>138430</wp:posOffset>
+              <wp:posOffset>110490</wp:posOffset>
             </wp:positionV>
-            <wp:extent cx="4810760" cy="3916680"/>
-            <wp:effectExtent l="0" t="0" r="8890" b="7620"/>
+            <wp:extent cx="5394960" cy="4104005"/>
+            <wp:effectExtent l="0" t="0" r="0" b="0"/>
             <wp:wrapTight wrapText="bothSides">
               <wp:wrapPolygon edited="0">
                 <wp:start x="0" y="0"/>
-                <wp:lineTo x="0" y="21537"/>
-                <wp:lineTo x="21554" y="21537"/>
-                <wp:lineTo x="21554" y="0"/>
+                <wp:lineTo x="0" y="21456"/>
+                <wp:lineTo x="21508" y="21456"/>
+                <wp:lineTo x="21508" y="0"/>
                 <wp:lineTo x="0" y="0"/>
               </wp:wrapPolygon>
             </wp:wrapTight>
-            <wp:docPr id="348586349" name="Picture 1"/>
+            <wp:docPr id="1021857260" name="Picture 1"/>
             <wp:cNvGraphicFramePr>
               <a:graphicFrameLocks xmlns:a="http://schemas.openxmlformats.org/drawingml/2006/main" noChangeAspect="1"/>
             </wp:cNvGraphicFramePr>
@@ -27186,7 +27198,7 @@
               <a:graphicData uri="http://schemas.openxmlformats.org/drawingml/2006/picture">
                 <pic:pic xmlns:pic="http://schemas.openxmlformats.org/drawingml/2006/picture">
                   <pic:nvPicPr>
-                    <pic:cNvPr id="348586349" name=""/>
+                    <pic:cNvPr id="1021857260" name=""/>
                     <pic:cNvPicPr/>
                   </pic:nvPicPr>
                   <pic:blipFill>
@@ -27198,7 +27210,7 @@
                   <pic:spPr>
                     <a:xfrm>
                       <a:off x="0" y="0"/>
-                      <a:ext cx="4810760" cy="3916680"/>
+                      <a:ext cx="5394960" cy="4104005"/>
                     </a:xfrm>
                     <a:prstGeom prst="rect">
                       <a:avLst/>
@@ -27392,7 +27404,7 @@
         </w:rPr>
         <w:lastRenderedPageBreak/>
         <w:drawing>
-          <wp:anchor distT="0" distB="0" distL="114300" distR="114300" simplePos="0" relativeHeight="251668480" behindDoc="0" locked="0" layoutInCell="1" allowOverlap="1" wp14:anchorId="3A066B5A" wp14:editId="446431AD">
+          <wp:anchor distT="0" distB="0" distL="114300" distR="114300" simplePos="0" relativeHeight="251668480" behindDoc="0" locked="0" layoutInCell="1" allowOverlap="1" wp14:anchorId="3A066B5A" wp14:editId="434175BE">
             <wp:simplePos x="0" y="0"/>
             <wp:positionH relativeFrom="margin">
               <wp:align>right</wp:align>
@@ -27475,22 +27487,22 @@
           <w:noProof/>
         </w:rPr>
         <w:drawing>
-          <wp:anchor distT="0" distB="0" distL="114300" distR="114300" simplePos="0" relativeHeight="251670528" behindDoc="0" locked="0" layoutInCell="1" allowOverlap="1" wp14:anchorId="3C947C74" wp14:editId="356BD17F">
+          <wp:anchor distT="0" distB="0" distL="114300" distR="114300" simplePos="0" relativeHeight="251670528" behindDoc="0" locked="0" layoutInCell="1" allowOverlap="1" wp14:anchorId="3C947C74" wp14:editId="53A631B2">
             <wp:simplePos x="0" y="0"/>
             <wp:positionH relativeFrom="margin">
-              <wp:align>left</wp:align>
+              <wp:posOffset>-635</wp:posOffset>
             </wp:positionH>
             <wp:positionV relativeFrom="paragraph">
-              <wp:posOffset>4662805</wp:posOffset>
+              <wp:posOffset>4675505</wp:posOffset>
             </wp:positionV>
-            <wp:extent cx="5193030" cy="3975100"/>
-            <wp:effectExtent l="0" t="0" r="7620" b="6350"/>
+            <wp:extent cx="5170805" cy="3957955"/>
+            <wp:effectExtent l="0" t="0" r="0" b="4445"/>
             <wp:wrapTight wrapText="bothSides">
               <wp:wrapPolygon edited="0">
                 <wp:start x="0" y="0"/>
-                <wp:lineTo x="0" y="21531"/>
-                <wp:lineTo x="21552" y="21531"/>
-                <wp:lineTo x="21552" y="0"/>
+                <wp:lineTo x="0" y="21520"/>
+                <wp:lineTo x="21486" y="21520"/>
+                <wp:lineTo x="21486" y="0"/>
                 <wp:lineTo x="0" y="0"/>
               </wp:wrapPolygon>
             </wp:wrapTight>
@@ -27514,7 +27526,7 @@
                   <pic:spPr>
                     <a:xfrm>
                       <a:off x="0" y="0"/>
-                      <a:ext cx="5193030" cy="3975100"/>
+                      <a:ext cx="5170805" cy="3957955"/>
                     </a:xfrm>
                     <a:prstGeom prst="rect">
                       <a:avLst/>
@@ -27718,26 +27730,26 @@
         </w:rPr>
         <w:lastRenderedPageBreak/>
         <w:drawing>
-          <wp:anchor distT="0" distB="0" distL="114300" distR="114300" simplePos="0" relativeHeight="251672576" behindDoc="0" locked="0" layoutInCell="1" allowOverlap="1" wp14:anchorId="4EF7C8D5" wp14:editId="194118F7">
+          <wp:anchor distT="0" distB="0" distL="114300" distR="114300" simplePos="0" relativeHeight="251701248" behindDoc="0" locked="0" layoutInCell="1" allowOverlap="1" wp14:anchorId="6DBD5122" wp14:editId="37E787C7">
             <wp:simplePos x="0" y="0"/>
             <wp:positionH relativeFrom="margin">
-              <wp:align>left</wp:align>
+              <wp:align>right</wp:align>
             </wp:positionH>
             <wp:positionV relativeFrom="paragraph">
-              <wp:posOffset>315595</wp:posOffset>
+              <wp:posOffset>259080</wp:posOffset>
             </wp:positionV>
-            <wp:extent cx="5731510" cy="4138930"/>
-            <wp:effectExtent l="0" t="0" r="2540" b="0"/>
+            <wp:extent cx="5731510" cy="3957955"/>
+            <wp:effectExtent l="0" t="0" r="2540" b="4445"/>
             <wp:wrapTight wrapText="bothSides">
               <wp:wrapPolygon edited="0">
                 <wp:start x="0" y="0"/>
-                <wp:lineTo x="0" y="21474"/>
-                <wp:lineTo x="21538" y="21474"/>
+                <wp:lineTo x="0" y="21520"/>
+                <wp:lineTo x="21538" y="21520"/>
                 <wp:lineTo x="21538" y="0"/>
                 <wp:lineTo x="0" y="0"/>
               </wp:wrapPolygon>
             </wp:wrapTight>
-            <wp:docPr id="1073662736" name="Picture 1"/>
+            <wp:docPr id="504551391" name="Picture 1"/>
             <wp:cNvGraphicFramePr>
               <a:graphicFrameLocks xmlns:a="http://schemas.openxmlformats.org/drawingml/2006/main" noChangeAspect="1"/>
             </wp:cNvGraphicFramePr>
@@ -27745,7 +27757,7 @@
               <a:graphicData uri="http://schemas.openxmlformats.org/drawingml/2006/picture">
                 <pic:pic xmlns:pic="http://schemas.openxmlformats.org/drawingml/2006/picture">
                   <pic:nvPicPr>
-                    <pic:cNvPr id="1073662736" name=""/>
+                    <pic:cNvPr id="504551391" name=""/>
                     <pic:cNvPicPr/>
                   </pic:nvPicPr>
                   <pic:blipFill>
@@ -27757,7 +27769,7 @@
                   <pic:spPr>
                     <a:xfrm>
                       <a:off x="0" y="0"/>
-                      <a:ext cx="5731510" cy="4138930"/>
+                      <a:ext cx="5731510" cy="3957955"/>
                     </a:xfrm>
                     <a:prstGeom prst="rect">
                       <a:avLst/>
@@ -27766,12 +27778,6 @@
                 </pic:pic>
               </a:graphicData>
             </a:graphic>
-            <wp14:sizeRelH relativeFrom="margin">
-              <wp14:pctWidth>0</wp14:pctWidth>
-            </wp14:sizeRelH>
-            <wp14:sizeRelV relativeFrom="margin">
-              <wp14:pctHeight>0</wp14:pctHeight>
-            </wp14:sizeRelV>
           </wp:anchor>
         </w:drawing>
       </w:r>
@@ -27796,31 +27802,43 @@
           <w:lang w:val="en-US"/>
         </w:rPr>
       </w:pPr>
+    </w:p>
+    <w:p>
+      <w:pPr>
+        <w:pStyle w:val="ListParagraph"/>
+        <w:spacing w:line="276" w:lineRule="auto"/>
+        <w:rPr>
+          <w:rFonts w:ascii="Times New Roman" w:hAnsi="Times New Roman" w:cs="Times New Roman"/>
+          <w:sz w:val="24"/>
+          <w:szCs w:val="24"/>
+          <w:lang w:val="en-US"/>
+        </w:rPr>
+      </w:pPr>
       <w:r>
         <w:rPr>
           <w:noProof/>
         </w:rPr>
         <w:drawing>
-          <wp:anchor distT="0" distB="0" distL="114300" distR="114300" simplePos="0" relativeHeight="251674624" behindDoc="0" locked="0" layoutInCell="1" allowOverlap="1" wp14:anchorId="685FBED3" wp14:editId="16A67B1D">
+          <wp:anchor distT="0" distB="0" distL="114300" distR="114300" simplePos="0" relativeHeight="251703296" behindDoc="0" locked="0" layoutInCell="1" allowOverlap="1" wp14:anchorId="3E7450F1" wp14:editId="4F509E57">
             <wp:simplePos x="0" y="0"/>
             <wp:positionH relativeFrom="margin">
-              <wp:align>left</wp:align>
+              <wp:align>right</wp:align>
             </wp:positionH>
             <wp:positionV relativeFrom="paragraph">
-              <wp:posOffset>4657090</wp:posOffset>
+              <wp:posOffset>369570</wp:posOffset>
             </wp:positionV>
-            <wp:extent cx="5245100" cy="3968750"/>
-            <wp:effectExtent l="0" t="0" r="0" b="0"/>
+            <wp:extent cx="5731510" cy="4044950"/>
+            <wp:effectExtent l="0" t="0" r="2540" b="0"/>
             <wp:wrapTight wrapText="bothSides">
               <wp:wrapPolygon edited="0">
                 <wp:start x="0" y="0"/>
-                <wp:lineTo x="0" y="21462"/>
-                <wp:lineTo x="21495" y="21462"/>
-                <wp:lineTo x="21495" y="0"/>
+                <wp:lineTo x="0" y="21464"/>
+                <wp:lineTo x="21538" y="21464"/>
+                <wp:lineTo x="21538" y="0"/>
                 <wp:lineTo x="0" y="0"/>
               </wp:wrapPolygon>
             </wp:wrapTight>
-            <wp:docPr id="1159329614" name="Picture 1"/>
+            <wp:docPr id="213809003" name="Picture 1"/>
             <wp:cNvGraphicFramePr>
               <a:graphicFrameLocks xmlns:a="http://schemas.openxmlformats.org/drawingml/2006/main" noChangeAspect="1"/>
             </wp:cNvGraphicFramePr>
@@ -27828,7 +27846,7 @@
               <a:graphicData uri="http://schemas.openxmlformats.org/drawingml/2006/picture">
                 <pic:pic xmlns:pic="http://schemas.openxmlformats.org/drawingml/2006/picture">
                   <pic:nvPicPr>
-                    <pic:cNvPr id="1159329614" name=""/>
+                    <pic:cNvPr id="213809003" name=""/>
                     <pic:cNvPicPr/>
                   </pic:nvPicPr>
                   <pic:blipFill>
@@ -27840,7 +27858,7 @@
                   <pic:spPr>
                     <a:xfrm>
                       <a:off x="0" y="0"/>
-                      <a:ext cx="5245100" cy="3968750"/>
+                      <a:ext cx="5731510" cy="4044950"/>
                     </a:xfrm>
                     <a:prstGeom prst="rect">
                       <a:avLst/>
@@ -27849,12 +27867,6 @@
                 </pic:pic>
               </a:graphicData>
             </a:graphic>
-            <wp14:sizeRelH relativeFrom="margin">
-              <wp14:pctWidth>0</wp14:pctWidth>
-            </wp14:sizeRelH>
-            <wp14:sizeRelV relativeFrom="margin">
-              <wp14:pctHeight>0</wp14:pctHeight>
-            </wp14:sizeRelV>
           </wp:anchor>
         </w:drawing>
       </w:r>
@@ -27867,160 +27879,6 @@
         </w:rPr>
         <w:t>Output</w:t>
       </w:r>
-    </w:p>
-    <w:p>
-      <w:pPr>
-        <w:spacing w:line="276" w:lineRule="auto"/>
-        <w:rPr>
-          <w:rFonts w:ascii="Times New Roman" w:hAnsi="Times New Roman" w:cs="Times New Roman"/>
-          <w:sz w:val="24"/>
-          <w:szCs w:val="24"/>
-          <w:lang w:val="en-US"/>
-        </w:rPr>
-      </w:pPr>
-    </w:p>
-    <w:p>
-      <w:pPr>
-        <w:spacing w:line="276" w:lineRule="auto"/>
-        <w:rPr>
-          <w:rFonts w:ascii="Times New Roman" w:hAnsi="Times New Roman" w:cs="Times New Roman"/>
-          <w:sz w:val="24"/>
-          <w:szCs w:val="24"/>
-          <w:lang w:val="en-US"/>
-        </w:rPr>
-      </w:pPr>
-    </w:p>
-    <w:p>
-      <w:pPr>
-        <w:spacing w:line="276" w:lineRule="auto"/>
-        <w:ind w:left="360"/>
-        <w:rPr>
-          <w:rFonts w:ascii="Times New Roman" w:hAnsi="Times New Roman" w:cs="Times New Roman"/>
-          <w:sz w:val="24"/>
-          <w:szCs w:val="24"/>
-          <w:lang w:val="en-US"/>
-        </w:rPr>
-      </w:pPr>
-    </w:p>
-    <w:p>
-      <w:pPr>
-        <w:spacing w:line="276" w:lineRule="auto"/>
-        <w:jc w:val="center"/>
-        <w:rPr>
-          <w:rFonts w:ascii="Times New Roman" w:hAnsi="Times New Roman" w:cs="Times New Roman"/>
-          <w:sz w:val="24"/>
-          <w:szCs w:val="24"/>
-          <w:lang w:val="en-US"/>
-        </w:rPr>
-      </w:pPr>
-    </w:p>
-    <w:p>
-      <w:pPr>
-        <w:spacing w:line="276" w:lineRule="auto"/>
-        <w:jc w:val="center"/>
-        <w:rPr>
-          <w:rFonts w:ascii="Times New Roman" w:hAnsi="Times New Roman" w:cs="Times New Roman"/>
-          <w:sz w:val="24"/>
-          <w:szCs w:val="24"/>
-          <w:lang w:val="en-US"/>
-        </w:rPr>
-      </w:pPr>
-    </w:p>
-    <w:p>
-      <w:pPr>
-        <w:spacing w:line="276" w:lineRule="auto"/>
-        <w:jc w:val="center"/>
-        <w:rPr>
-          <w:rFonts w:ascii="Times New Roman" w:hAnsi="Times New Roman" w:cs="Times New Roman"/>
-          <w:sz w:val="24"/>
-          <w:szCs w:val="24"/>
-          <w:lang w:val="en-US"/>
-        </w:rPr>
-      </w:pPr>
-    </w:p>
-    <w:p>
-      <w:pPr>
-        <w:spacing w:line="276" w:lineRule="auto"/>
-        <w:jc w:val="center"/>
-        <w:rPr>
-          <w:rFonts w:ascii="Times New Roman" w:hAnsi="Times New Roman" w:cs="Times New Roman"/>
-          <w:sz w:val="24"/>
-          <w:szCs w:val="24"/>
-          <w:lang w:val="en-US"/>
-        </w:rPr>
-      </w:pPr>
-    </w:p>
-    <w:p>
-      <w:pPr>
-        <w:spacing w:line="276" w:lineRule="auto"/>
-        <w:jc w:val="center"/>
-        <w:rPr>
-          <w:rFonts w:ascii="Times New Roman" w:hAnsi="Times New Roman" w:cs="Times New Roman"/>
-          <w:sz w:val="24"/>
-          <w:szCs w:val="24"/>
-          <w:lang w:val="en-US"/>
-        </w:rPr>
-      </w:pPr>
-    </w:p>
-    <w:p>
-      <w:pPr>
-        <w:spacing w:line="276" w:lineRule="auto"/>
-        <w:jc w:val="center"/>
-        <w:rPr>
-          <w:rFonts w:ascii="Times New Roman" w:hAnsi="Times New Roman" w:cs="Times New Roman"/>
-          <w:sz w:val="24"/>
-          <w:szCs w:val="24"/>
-          <w:lang w:val="en-US"/>
-        </w:rPr>
-      </w:pPr>
-    </w:p>
-    <w:p>
-      <w:pPr>
-        <w:spacing w:line="276" w:lineRule="auto"/>
-        <w:jc w:val="center"/>
-        <w:rPr>
-          <w:rFonts w:ascii="Times New Roman" w:hAnsi="Times New Roman" w:cs="Times New Roman"/>
-          <w:sz w:val="24"/>
-          <w:szCs w:val="24"/>
-          <w:lang w:val="en-US"/>
-        </w:rPr>
-      </w:pPr>
-    </w:p>
-    <w:p>
-      <w:pPr>
-        <w:spacing w:line="276" w:lineRule="auto"/>
-        <w:jc w:val="center"/>
-        <w:rPr>
-          <w:rFonts w:ascii="Times New Roman" w:hAnsi="Times New Roman" w:cs="Times New Roman"/>
-          <w:sz w:val="24"/>
-          <w:szCs w:val="24"/>
-          <w:lang w:val="en-US"/>
-        </w:rPr>
-      </w:pPr>
-    </w:p>
-    <w:p>
-      <w:pPr>
-        <w:spacing w:line="276" w:lineRule="auto"/>
-        <w:jc w:val="center"/>
-        <w:rPr>
-          <w:rFonts w:ascii="Times New Roman" w:hAnsi="Times New Roman" w:cs="Times New Roman"/>
-          <w:sz w:val="24"/>
-          <w:szCs w:val="24"/>
-          <w:lang w:val="en-US"/>
-        </w:rPr>
-      </w:pPr>
-    </w:p>
-    <w:p>
-      <w:pPr>
-        <w:spacing w:line="276" w:lineRule="auto"/>
-        <w:jc w:val="center"/>
-        <w:rPr>
-          <w:rFonts w:ascii="Times New Roman" w:hAnsi="Times New Roman" w:cs="Times New Roman"/>
-          <w:sz w:val="24"/>
-          <w:szCs w:val="24"/>
-          <w:lang w:val="en-US"/>
-        </w:rPr>
-      </w:pPr>
     </w:p>
     <w:p>
       <w:pPr>
@@ -28694,26 +28552,26 @@
         </w:rPr>
         <w:lastRenderedPageBreak/>
         <w:drawing>
-          <wp:anchor distT="0" distB="0" distL="114300" distR="114300" simplePos="0" relativeHeight="251684864" behindDoc="0" locked="0" layoutInCell="1" allowOverlap="1" wp14:anchorId="375F6B2C" wp14:editId="66D3FF4D">
+          <wp:anchor distT="0" distB="0" distL="114300" distR="114300" simplePos="0" relativeHeight="251705344" behindDoc="0" locked="0" layoutInCell="1" allowOverlap="1" wp14:anchorId="724384E8" wp14:editId="7D9BC279">
             <wp:simplePos x="0" y="0"/>
             <wp:positionH relativeFrom="margin">
               <wp:align>right</wp:align>
             </wp:positionH>
             <wp:positionV relativeFrom="paragraph">
-              <wp:posOffset>340995</wp:posOffset>
+              <wp:posOffset>318135</wp:posOffset>
             </wp:positionV>
-            <wp:extent cx="5731510" cy="4141470"/>
-            <wp:effectExtent l="0" t="0" r="2540" b="0"/>
+            <wp:extent cx="5731510" cy="3953510"/>
+            <wp:effectExtent l="0" t="0" r="2540" b="8890"/>
             <wp:wrapTight wrapText="bothSides">
               <wp:wrapPolygon edited="0">
                 <wp:start x="0" y="0"/>
-                <wp:lineTo x="0" y="21461"/>
-                <wp:lineTo x="21538" y="21461"/>
+                <wp:lineTo x="0" y="21544"/>
+                <wp:lineTo x="21538" y="21544"/>
                 <wp:lineTo x="21538" y="0"/>
                 <wp:lineTo x="0" y="0"/>
               </wp:wrapPolygon>
             </wp:wrapTight>
-            <wp:docPr id="111734808" name="Picture 1"/>
+            <wp:docPr id="1554942133" name="Picture 1"/>
             <wp:cNvGraphicFramePr>
               <a:graphicFrameLocks xmlns:a="http://schemas.openxmlformats.org/drawingml/2006/main" noChangeAspect="1"/>
             </wp:cNvGraphicFramePr>
@@ -28721,7 +28579,7 @@
               <a:graphicData uri="http://schemas.openxmlformats.org/drawingml/2006/picture">
                 <pic:pic xmlns:pic="http://schemas.openxmlformats.org/drawingml/2006/picture">
                   <pic:nvPicPr>
-                    <pic:cNvPr id="111734808" name=""/>
+                    <pic:cNvPr id="1554942133" name=""/>
                     <pic:cNvPicPr/>
                   </pic:nvPicPr>
                   <pic:blipFill>
@@ -28733,7 +28591,7 @@
                   <pic:spPr>
                     <a:xfrm>
                       <a:off x="0" y="0"/>
-                      <a:ext cx="5731510" cy="4141470"/>
+                      <a:ext cx="5731510" cy="3953510"/>
                     </a:xfrm>
                     <a:prstGeom prst="rect">
                       <a:avLst/>
@@ -28768,29 +28626,49 @@
       </w:pPr>
       <w:r>
         <w:rPr>
+          <w:rFonts w:ascii="Times New Roman" w:hAnsi="Times New Roman" w:cs="Times New Roman"/>
+          <w:sz w:val="24"/>
+          <w:szCs w:val="24"/>
+          <w:lang w:val="en-US"/>
+        </w:rPr>
+        <w:t>Output</w:t>
+      </w:r>
+    </w:p>
+    <w:p>
+      <w:pPr>
+        <w:spacing w:line="276" w:lineRule="auto"/>
+        <w:rPr>
+          <w:rFonts w:ascii="Times New Roman" w:hAnsi="Times New Roman" w:cs="Times New Roman"/>
+          <w:sz w:val="24"/>
+          <w:szCs w:val="24"/>
+          <w:lang w:val="en-US"/>
+        </w:rPr>
+      </w:pPr>
+      <w:r>
+        <w:rPr>
           <w:noProof/>
         </w:rPr>
         <w:drawing>
-          <wp:anchor distT="0" distB="0" distL="114300" distR="114300" simplePos="0" relativeHeight="251686912" behindDoc="0" locked="0" layoutInCell="1" allowOverlap="1" wp14:anchorId="04FD3462" wp14:editId="14C80273">
+          <wp:anchor distT="0" distB="0" distL="114300" distR="114300" simplePos="0" relativeHeight="251707392" behindDoc="0" locked="0" layoutInCell="1" allowOverlap="1" wp14:anchorId="4ED05FE5" wp14:editId="729FB995">
             <wp:simplePos x="0" y="0"/>
             <wp:positionH relativeFrom="margin">
               <wp:align>left</wp:align>
             </wp:positionH>
             <wp:positionV relativeFrom="paragraph">
-              <wp:posOffset>4631055</wp:posOffset>
+              <wp:posOffset>-2540</wp:posOffset>
             </wp:positionV>
-            <wp:extent cx="3543300" cy="4008120"/>
-            <wp:effectExtent l="0" t="0" r="0" b="0"/>
+            <wp:extent cx="3870960" cy="4132580"/>
+            <wp:effectExtent l="0" t="0" r="0" b="1270"/>
             <wp:wrapTight wrapText="bothSides">
               <wp:wrapPolygon edited="0">
                 <wp:start x="0" y="0"/>
-                <wp:lineTo x="0" y="21456"/>
-                <wp:lineTo x="21484" y="21456"/>
-                <wp:lineTo x="21484" y="0"/>
+                <wp:lineTo x="0" y="21507"/>
+                <wp:lineTo x="21472" y="21507"/>
+                <wp:lineTo x="21472" y="0"/>
                 <wp:lineTo x="0" y="0"/>
               </wp:wrapPolygon>
             </wp:wrapTight>
-            <wp:docPr id="507610781" name="Picture 1"/>
+            <wp:docPr id="1639110685" name="Picture 1"/>
             <wp:cNvGraphicFramePr>
               <a:graphicFrameLocks xmlns:a="http://schemas.openxmlformats.org/drawingml/2006/main" noChangeAspect="1"/>
             </wp:cNvGraphicFramePr>
@@ -28798,7 +28676,7 @@
               <a:graphicData uri="http://schemas.openxmlformats.org/drawingml/2006/picture">
                 <pic:pic xmlns:pic="http://schemas.openxmlformats.org/drawingml/2006/picture">
                   <pic:nvPicPr>
-                    <pic:cNvPr id="507610781" name=""/>
+                    <pic:cNvPr id="1639110685" name=""/>
                     <pic:cNvPicPr/>
                   </pic:nvPicPr>
                   <pic:blipFill>
@@ -28810,7 +28688,7 @@
                   <pic:spPr>
                     <a:xfrm>
                       <a:off x="0" y="0"/>
-                      <a:ext cx="3543300" cy="4008120"/>
+                      <a:ext cx="3870960" cy="4132580"/>
                     </a:xfrm>
                     <a:prstGeom prst="rect">
                       <a:avLst/>
@@ -28828,26 +28706,6 @@
           </wp:anchor>
         </w:drawing>
       </w:r>
-      <w:r>
-        <w:rPr>
-          <w:rFonts w:ascii="Times New Roman" w:hAnsi="Times New Roman" w:cs="Times New Roman"/>
-          <w:sz w:val="24"/>
-          <w:szCs w:val="24"/>
-          <w:lang w:val="en-US"/>
-        </w:rPr>
-        <w:t>Output</w:t>
-      </w:r>
-    </w:p>
-    <w:p>
-      <w:pPr>
-        <w:spacing w:line="276" w:lineRule="auto"/>
-        <w:rPr>
-          <w:rFonts w:ascii="Times New Roman" w:hAnsi="Times New Roman" w:cs="Times New Roman"/>
-          <w:sz w:val="24"/>
-          <w:szCs w:val="24"/>
-          <w:lang w:val="en-US"/>
-        </w:rPr>
-      </w:pPr>
     </w:p>
     <w:p>
       <w:pPr>

</xml_diff>